<commit_message>
Correction of changetracked versions
</commit_message>
<xml_diff>
--- a/v1-0-STANDARD/doc/publication/Simple-Binary-Encoding-Technical-Specification-version1-0-with-20180727-errata.docx
+++ b/v1-0-STANDARD/doc/publication/Simple-Binary-Encoding-Technical-Specification-version1-0-with-20180727-errata.docx
@@ -23,7 +23,13 @@
         <w:pStyle w:val="Author"/>
       </w:pPr>
       <w:r>
-        <w:t>Version 1.0 with Errata – Technical Standard – July 16, 2018</w:t>
+        <w:t xml:space="preserve">Version 1.0 with Errata – Technical Standard – July </w:t>
+      </w:r>
+      <w:r>
+        <w:t>27</w:t>
+      </w:r>
+      <w:r>
+        <w:t>, 2018</w:t>
       </w:r>
     </w:p>
     <w:p>
@@ -91,6 +97,7 @@
           <w:docPartUnique/>
         </w:docPartObj>
       </w:sdtPr>
+      <w:sdtEndPr/>
       <w:sdtContent>
         <w:p>
           <w:pPr>
@@ -16627,6 +16634,7 @@
         <w:pStyle w:val="Disclaimer"/>
       </w:pPr>
       <w:r>
+        <w:lastRenderedPageBreak/>
         <w:t>DISCLAIMER</w:t>
       </w:r>
     </w:p>
@@ -16783,6 +16791,7 @@
       <w:bookmarkStart w:id="1" w:name="introduction"/>
       <w:bookmarkStart w:id="2" w:name="_Toc54858795"/>
       <w:r>
+        <w:lastRenderedPageBreak/>
         <w:t>Introduction</w:t>
       </w:r>
       <w:bookmarkEnd w:id="1"/>
@@ -17013,6 +17022,7 @@
         <w:rPr>
           <w:b/>
         </w:rPr>
+        <w:lastRenderedPageBreak/>
         <w:t>Message template</w:t>
       </w:r>
       <w:r>
@@ -17575,6 +17585,7 @@
       <w:bookmarkStart w:id="23" w:name="field-encoding"/>
       <w:bookmarkStart w:id="24" w:name="_Toc54858806"/>
       <w:r>
+        <w:lastRenderedPageBreak/>
         <w:t>Field Encoding</w:t>
       </w:r>
       <w:bookmarkEnd w:id="23"/>
@@ -17803,6 +17814,7 @@
       <w:bookmarkStart w:id="37" w:name="fix-data-type-summary"/>
       <w:bookmarkStart w:id="38" w:name="_Toc54858813"/>
       <w:r>
+        <w:lastRenderedPageBreak/>
         <w:t>FIX data type summary</w:t>
       </w:r>
       <w:bookmarkEnd w:id="37"/>
@@ -18999,6 +19011,7 @@
               <w:pStyle w:val="Compact"/>
             </w:pPr>
             <w:r>
+              <w:lastRenderedPageBreak/>
               <w:t>Currency</w:t>
             </w:r>
           </w:p>
@@ -19891,7 +19904,11 @@
               <w:pStyle w:val="Compact"/>
             </w:pPr>
             <w:r>
-              <w:t>The field has a constant value that need not be transmitted on the wire. Mutually exclusive with value attributes.</w:t>
+              <w:t xml:space="preserve">The field has a constant value that need not be transmitted on the wire. Mutually exclusive with </w:t>
+            </w:r>
+            <w:r>
+              <w:lastRenderedPageBreak/>
+              <w:t>value attributes.</w:t>
             </w:r>
           </w:p>
         </w:tc>
@@ -19906,6 +19923,7 @@
               <w:pStyle w:val="Compact"/>
             </w:pPr>
             <w:r>
+              <w:lastRenderedPageBreak/>
               <w:t>presence=optional</w:t>
             </w:r>
           </w:p>
@@ -20571,6 +20589,7 @@
         <w:pStyle w:val="BodyText"/>
       </w:pPr>
       <w:r>
+        <w:lastRenderedPageBreak/>
         <w:t>Required and optional fields of the same primitive type have the same data range. The null value must not be set for a required field.</w:t>
       </w:r>
     </w:p>
@@ -22148,6 +22167,7 @@
         <w:rPr>
           <w:rStyle w:val="VerbatimChar"/>
         </w:rPr>
+        <w:lastRenderedPageBreak/>
         <w:t>ffffffff</w:t>
       </w:r>
     </w:p>
@@ -23172,6 +23192,7 @@
         <w:pStyle w:val="BodyText"/>
       </w:pPr>
       <w:r>
+        <w:lastRenderedPageBreak/>
         <w:t>Decimal encoding specifications that an implementation must support</w:t>
       </w:r>
     </w:p>
@@ -24265,6 +24286,7 @@
               <w:pStyle w:val="Compact"/>
             </w:pPr>
             <w:r>
+              <w:lastRenderedPageBreak/>
               <w:t>Primitive type</w:t>
             </w:r>
           </w:p>
@@ -25149,6 +25171,7 @@
               <w:pStyle w:val="Compact"/>
             </w:pPr>
             <w:r>
+              <w:lastRenderedPageBreak/>
               <w:t>nullValue</w:t>
             </w:r>
           </w:p>
@@ -25982,6 +26005,7 @@
         <w:pStyle w:val="BodyText"/>
       </w:pPr>
       <w:r>
+        <w:lastRenderedPageBreak/>
         <w:t xml:space="preserve">The length subfield may not be </w:t>
       </w:r>
       <w:proofErr w:type="gramStart"/>
@@ -26841,6 +26865,7 @@
       <w:bookmarkStart w:id="109" w:name="data-encodings"/>
       <w:bookmarkStart w:id="110" w:name="_Toc54858849"/>
       <w:r>
+        <w:lastRenderedPageBreak/>
         <w:t>Data encodings</w:t>
       </w:r>
       <w:bookmarkEnd w:id="109"/>
@@ -27709,6 +27734,7 @@
         <w:pStyle w:val="BodyText"/>
       </w:pPr>
       <w:r>
+        <w:lastRenderedPageBreak/>
         <w:t xml:space="preserve">If the Length field has minValue and maxValue attributes, it specifies the minimum and maximum </w:t>
       </w:r>
       <w:r>
@@ -28736,6 +28762,7 @@
           <w:rStyle w:val="NormalTok"/>
           <w:lang w:val="en-US"/>
         </w:rPr>
+        <w:lastRenderedPageBreak/>
         <w:t xml:space="preserve">    </w:t>
       </w:r>
       <w:r>
@@ -29850,6 +29877,7 @@
           <w:rStyle w:val="KeywordTok"/>
           <w:lang w:val="en-US"/>
         </w:rPr>
+        <w:lastRenderedPageBreak/>
         <w:t>&lt;composite</w:t>
       </w:r>
       <w:r>
@@ -31476,6 +31504,7 @@
       <w:bookmarkStart w:id="141" w:name="local-date-encoding"/>
       <w:bookmarkStart w:id="142" w:name="_Toc54858865"/>
       <w:r>
+        <w:lastRenderedPageBreak/>
         <w:t>Local date encoding</w:t>
       </w:r>
       <w:bookmarkEnd w:id="141"/>
@@ -32583,6 +32612,7 @@
         <w:pStyle w:val="BodyText"/>
       </w:pPr>
       <w:r>
+        <w:lastRenderedPageBreak/>
         <w:t>The time zone hour offset tells the number of hours different to UTC time. The time zone minute tells the number of minutes different to UTC. The sign telling ahead or behind UTC is on the hour subfield.</w:t>
       </w:r>
     </w:p>
@@ -33679,6 +33709,7 @@
       <w:bookmarkStart w:id="159" w:name="encoding-specification-of-enumeration"/>
       <w:bookmarkStart w:id="160" w:name="_Toc54858874"/>
       <w:r>
+        <w:lastRenderedPageBreak/>
         <w:t>Encoding specification of enumeration</w:t>
       </w:r>
       <w:bookmarkEnd w:id="159"/>
@@ -34801,6 +34832,7 @@
           <w:rStyle w:val="KeywordTok"/>
           <w:lang w:val="en-US"/>
         </w:rPr>
+        <w:lastRenderedPageBreak/>
         <w:t>&lt;enum</w:t>
       </w:r>
       <w:r>
@@ -35813,6 +35845,7 @@
         <w:pStyle w:val="BodyText"/>
       </w:pPr>
       <w:r>
+        <w:lastRenderedPageBreak/>
         <w:t xml:space="preserve">A </w:t>
       </w:r>
       <w:r>
@@ -36687,6 +36720,7 @@
       <w:bookmarkStart w:id="179" w:name="message-structure"/>
       <w:bookmarkStart w:id="180" w:name="_Toc54858884"/>
       <w:r>
+        <w:lastRenderedPageBreak/>
         <w:t>Message Structure</w:t>
       </w:r>
       <w:bookmarkEnd w:id="179"/>
@@ -37215,6 +37249,7 @@
         <w:pStyle w:val="FirstParagraph"/>
       </w:pPr>
       <w:r>
+        <w:lastRenderedPageBreak/>
         <w:t>Block length is specified in a message schema, but it is also serialized on the wire. By default, block length is set to the sum of the sizes of body fields in the message. However, it may be increased to force padding at the end of block. See section 3.3.3.3 below.</w:t>
       </w:r>
     </w:p>
@@ -38292,6 +38327,7 @@
       <w:bookmarkStart w:id="197" w:name="number-of-repeating-groups"/>
       <w:bookmarkStart w:id="198" w:name="_Toc54858893"/>
       <w:r>
+        <w:lastRenderedPageBreak/>
         <w:t>Number of repeating groups</w:t>
       </w:r>
       <w:bookmarkEnd w:id="197"/>
@@ -39034,6 +39070,7 @@
         <w:pStyle w:val="BodyText"/>
       </w:pPr>
       <w:r>
+        <w:lastRenderedPageBreak/>
         <w:t>Extra octets specified for padding should never be interpreted as business data. They should be filled with binary zeros.</w:t>
       </w:r>
     </w:p>
@@ -40286,6 +40323,7 @@
       <w:bookmarkStart w:id="219" w:name="group-block-length"/>
       <w:bookmarkStart w:id="220" w:name="_Toc54858904"/>
       <w:r>
+        <w:lastRenderedPageBreak/>
         <w:t>Group block length</w:t>
       </w:r>
       <w:bookmarkEnd w:id="219"/>
@@ -41406,6 +41444,7 @@
           <w:rStyle w:val="NormalTok"/>
           <w:lang w:val="en-US"/>
         </w:rPr>
+        <w:lastRenderedPageBreak/>
         <w:t xml:space="preserve">    </w:t>
       </w:r>
       <w:r>
@@ -42121,6 +42160,7 @@
       </w:pPr>
       <w:bookmarkStart w:id="245" w:name="number-of-repeating-groups-1"/>
       <w:r>
+        <w:lastRenderedPageBreak/>
         <w:t>Number of repeating groups</w:t>
       </w:r>
       <w:bookmarkEnd w:id="245"/>
@@ -42565,20 +42605,29 @@
               <w:pStyle w:val="Compact"/>
             </w:pPr>
             <w:r>
-              <w:t>Fixed-length field after repeating group or variable-length field</w:t>
-            </w:r>
-          </w:p>
-        </w:tc>
-        <w:tc>
-          <w:tcPr>
-            <w:tcW w:w="0" w:type="auto"/>
-          </w:tcPr>
-          <w:p>
-            <w:pPr>
-              <w:pStyle w:val="Compact"/>
-            </w:pPr>
-            <w:r>
-              <w:t>All fixed-length fields in the root of a message or in a repeating group entry must be listed before any (nested) repeating group or variable-length field.</w:t>
+              <w:t xml:space="preserve">Fixed-length field after repeating </w:t>
+            </w:r>
+            <w:r>
+              <w:lastRenderedPageBreak/>
+              <w:t>group or variable-length field</w:t>
+            </w:r>
+          </w:p>
+        </w:tc>
+        <w:tc>
+          <w:tcPr>
+            <w:tcW w:w="0" w:type="auto"/>
+          </w:tcPr>
+          <w:p>
+            <w:pPr>
+              <w:pStyle w:val="Compact"/>
+            </w:pPr>
+            <w:r>
+              <w:lastRenderedPageBreak/>
+              <w:t xml:space="preserve">All fixed-length fields in the root of a message or in a repeating group entry </w:t>
+            </w:r>
+            <w:r>
+              <w:lastRenderedPageBreak/>
+              <w:t>must be listed before any (nested) repeating group or variable-length field.</w:t>
             </w:r>
           </w:p>
         </w:tc>
@@ -42593,6 +42642,7 @@
               <w:pStyle w:val="Compact"/>
             </w:pPr>
             <w:r>
+              <w:lastRenderedPageBreak/>
               <w:t>Repeating group after variable-length field</w:t>
             </w:r>
           </w:p>
@@ -42619,6 +42669,7 @@
       <w:bookmarkStart w:id="258" w:name="message-schema-1"/>
       <w:bookmarkStart w:id="259" w:name="_Toc54858923"/>
       <w:r>
+        <w:lastRenderedPageBreak/>
         <w:t>Message Schema</w:t>
       </w:r>
       <w:bookmarkEnd w:id="258"/>
@@ -43254,19 +43305,24 @@
               <w:pStyle w:val="Compact"/>
             </w:pPr>
             <w:r>
-              <w:t>default = littleEndian</w:t>
-            </w:r>
-          </w:p>
-        </w:tc>
-        <w:tc>
-          <w:tcPr>
-            <w:tcW w:w="0" w:type="auto"/>
-          </w:tcPr>
-          <w:p>
-            <w:pPr>
-              <w:pStyle w:val="Compact"/>
-            </w:pPr>
-            <w:r>
+              <w:t xml:space="preserve">default = </w:t>
+            </w:r>
+            <w:r>
+              <w:lastRenderedPageBreak/>
+              <w:t>littleEndian</w:t>
+            </w:r>
+          </w:p>
+        </w:tc>
+        <w:tc>
+          <w:tcPr>
+            <w:tcW w:w="0" w:type="auto"/>
+          </w:tcPr>
+          <w:p>
+            <w:pPr>
+              <w:pStyle w:val="Compact"/>
+            </w:pPr>
+            <w:r>
+              <w:lastRenderedPageBreak/>
               <w:t>littleEndian bigEndian</w:t>
             </w:r>
           </w:p>
@@ -43741,6 +43797,7 @@
       </w:pPr>
       <w:bookmarkStart w:id="286" w:name="constant-value"/>
       <w:r>
+        <w:lastRenderedPageBreak/>
         <w:t>Constant value</w:t>
       </w:r>
       <w:bookmarkEnd w:id="286"/>
@@ -44701,6 +44758,7 @@
           <w:rStyle w:val="KeywordTok"/>
           <w:lang w:val="en-US"/>
         </w:rPr>
+        <w:lastRenderedPageBreak/>
         <w:t>&lt;type</w:t>
       </w:r>
       <w:r>
@@ -45801,6 +45859,7 @@
       <w:bookmarkStart w:id="299" w:name="null-value-of-a-composite-type"/>
       <w:bookmarkStart w:id="300" w:name="_Toc54858943"/>
       <w:r>
+        <w:lastRenderedPageBreak/>
         <w:t>Null value of a composite type</w:t>
       </w:r>
       <w:bookmarkEnd w:id="299"/>
@@ -46988,6 +47047,7 @@
           <w:rStyle w:val="KeywordTok"/>
           <w:lang w:val="en-US"/>
         </w:rPr>
+        <w:lastRenderedPageBreak/>
         <w:t>&lt;composite</w:t>
       </w:r>
       <w:r>
@@ -48150,6 +48210,7 @@
               <w:pStyle w:val="Compact"/>
             </w:pPr>
             <w:r>
+              <w:lastRenderedPageBreak/>
               <w:t>deprecated</w:t>
             </w:r>
           </w:p>
@@ -49184,19 +49245,24 @@
               <w:pStyle w:val="Compact"/>
             </w:pPr>
             <w:r>
-              <w:t>If a member of a composite type, tells the offset from the beginning of the composite. By default, the offset is the sum of preceding element sizes, but it may be increased to effect byte alignment.</w:t>
-            </w:r>
-          </w:p>
-        </w:tc>
-        <w:tc>
-          <w:tcPr>
-            <w:tcW w:w="0" w:type="auto"/>
-          </w:tcPr>
-          <w:p>
-            <w:pPr>
-              <w:pStyle w:val="Compact"/>
-            </w:pPr>
-            <w:r>
+              <w:t xml:space="preserve">If a member of a composite type, tells the offset from the beginning of the </w:t>
+            </w:r>
+            <w:r>
+              <w:lastRenderedPageBreak/>
+              <w:t>composite. By default, the offset is the sum of preceding element sizes, but it may be increased to effect byte alignment.</w:t>
+            </w:r>
+          </w:p>
+        </w:tc>
+        <w:tc>
+          <w:tcPr>
+            <w:tcW w:w="0" w:type="auto"/>
+          </w:tcPr>
+          <w:p>
+            <w:pPr>
+              <w:pStyle w:val="Compact"/>
+            </w:pPr>
+            <w:r>
+              <w:lastRenderedPageBreak/>
               <w:t>unsignedInt</w:t>
             </w:r>
           </w:p>
@@ -50152,6 +50218,7 @@
         </w:numPr>
       </w:pPr>
       <w:r>
+        <w:lastRenderedPageBreak/>
         <w:t xml:space="preserve">Element </w:t>
       </w:r>
       <w:r>
@@ -51219,6 +51286,7 @@
               <w:pStyle w:val="Compact"/>
             </w:pPr>
             <w:r>
+              <w:lastRenderedPageBreak/>
               <w:t>type</w:t>
             </w:r>
           </w:p>
@@ -52150,6 +52218,7 @@
               <w:rPr>
                 <w:rStyle w:val="VerbatimChar"/>
               </w:rPr>
+              <w:lastRenderedPageBreak/>
               <w:t>&lt;group&gt;</w:t>
             </w:r>
             <w:r>
@@ -53249,19 +53318,24 @@
               <w:pStyle w:val="Compact"/>
             </w:pPr>
             <w:r>
-              <w:t>Missing validValue content</w:t>
-            </w:r>
-          </w:p>
-        </w:tc>
-        <w:tc>
-          <w:tcPr>
-            <w:tcW w:w="0" w:type="auto"/>
-          </w:tcPr>
-          <w:p>
-            <w:pPr>
-              <w:pStyle w:val="Compact"/>
-            </w:pPr>
-            <w:r>
+              <w:t xml:space="preserve">Missing validValue </w:t>
+            </w:r>
+            <w:r>
+              <w:lastRenderedPageBreak/>
+              <w:t>content</w:t>
+            </w:r>
+          </w:p>
+        </w:tc>
+        <w:tc>
+          <w:tcPr>
+            <w:tcW w:w="0" w:type="auto"/>
+          </w:tcPr>
+          <w:p>
+            <w:pPr>
+              <w:pStyle w:val="Compact"/>
+            </w:pPr>
+            <w:r>
+              <w:lastRenderedPageBreak/>
               <w:t xml:space="preserve">A </w:t>
             </w:r>
             <w:r>
@@ -55416,6 +55490,7 @@
               <w:pStyle w:val="Compact"/>
             </w:pPr>
             <w:r>
+              <w:lastRenderedPageBreak/>
               <w:t>exponent</w:t>
             </w:r>
           </w:p>
@@ -55750,6 +55825,7 @@
       <w:bookmarkStart w:id="347" w:name="schema-extension-mechanism"/>
       <w:bookmarkStart w:id="348" w:name="_Toc54858967"/>
       <w:r>
+        <w:lastRenderedPageBreak/>
         <w:t>Schema Extension Mechanism</w:t>
       </w:r>
       <w:bookmarkEnd w:id="347"/>
@@ -55996,7 +56072,11 @@
         <w:t>&lt;message&gt;</w:t>
       </w:r>
       <w:r>
-        <w:t xml:space="preserve"> element in the schema using the blockLength attribute. See section 4.5.3 above for message attributes. If not set in the schema, block length of the message root is the sum of its field lengths. Whether it is set in the schema or not, the block length is sent on the wire to consumers.</w:t>
+        <w:t xml:space="preserve"> element in the schema using the blockLength attribute. See section 4.5.3 above for message attributes. If not set in the schema, block length </w:t>
+      </w:r>
+      <w:r>
+        <w:lastRenderedPageBreak/>
+        <w:t>of the message root is the sum of its field lengths. Whether it is set in the schema or not, the block length is sent on the wire to consumers.</w:t>
       </w:r>
     </w:p>
     <w:p>
@@ -56184,6 +56264,7 @@
       <w:bookmarkStart w:id="371" w:name="message-schema-extension-example"/>
       <w:bookmarkStart w:id="372" w:name="_Toc54858979"/>
       <w:r>
+        <w:lastRenderedPageBreak/>
         <w:t>Message schema extension example</w:t>
       </w:r>
       <w:bookmarkEnd w:id="371"/>
@@ -57925,6 +58006,7 @@
       <w:bookmarkStart w:id="373" w:name="usage-guidelines"/>
       <w:bookmarkStart w:id="374" w:name="_Toc54858980"/>
       <w:r>
+        <w:lastRenderedPageBreak/>
         <w:t>Usage Guidelines</w:t>
       </w:r>
       <w:bookmarkEnd w:id="373"/>
@@ -58285,6 +58367,7 @@
       <w:bookmarkStart w:id="377" w:name="examples"/>
       <w:bookmarkStart w:id="378" w:name="_Toc54858982"/>
       <w:r>
+        <w:lastRenderedPageBreak/>
         <w:t>Examples</w:t>
       </w:r>
       <w:bookmarkEnd w:id="377"/>
@@ -60315,6 +60398,7 @@
           <w:rStyle w:val="NormalTok"/>
           <w:lang w:val="en-US"/>
         </w:rPr>
+        <w:lastRenderedPageBreak/>
         <w:t xml:space="preserve">    </w:t>
       </w:r>
       <w:r>
@@ -61842,6 +61926,7 @@
               <w:rPr>
                 <w:rStyle w:val="VerbatimChar"/>
               </w:rPr>
+              <w:lastRenderedPageBreak/>
               <w:t>6300</w:t>
             </w:r>
           </w:p>
@@ -64371,6 +64456,7 @@
           <w:rStyle w:val="NormalTok"/>
           <w:lang w:val="en-US"/>
         </w:rPr>
+        <w:lastRenderedPageBreak/>
         <w:t xml:space="preserve">        </w:t>
       </w:r>
       <w:r>
@@ -66607,6 +66693,7 @@
               <w:pStyle w:val="Compact"/>
             </w:pPr>
             <w:r>
+              <w:lastRenderedPageBreak/>
               <w:t>Wire format</w:t>
             </w:r>
           </w:p>
@@ -69149,6 +69236,7 @@
           <w:rStyle w:val="NormalTok"/>
           <w:lang w:val="en-US"/>
         </w:rPr>
+        <w:lastRenderedPageBreak/>
         <w:t xml:space="preserve">    </w:t>
       </w:r>
       <w:r>

</xml_diff>